<commit_message>
Edits made to fix New VFD template
</commit_message>
<xml_diff>
--- a/Compressor/New Compressor VFD/template.docx
+++ b/Compressor/New Compressor VFD/template.docx
@@ -561,7 +561,13 @@
         <w:t xml:space="preserve">Currently there is a </w:t>
       </w:r>
       <w:r>
-        <w:t>${HP}</w:t>
+        <w:t>${HP</w:t>
+      </w:r>
+      <w:r>
+        <w:t>C</w:t>
+      </w:r>
+      <w:r>
+        <w:t>}</w:t>
       </w:r>
       <w:r>
         <w:rPr>
@@ -593,25 +599,23 @@
           <w:bCs/>
           <w:color w:val="000000"/>
         </w:rPr>
-        <w:t>operating at partial load.</w:t>
+        <w:t>operating at partial load</w:t>
       </w:r>
       <w:r>
         <w:rPr>
           <w:rFonts w:eastAsia="Times New Roman"/>
           <w:bCs/>
           <w:color w:val="000000"/>
-          <w:highlight w:val="yellow"/>
-        </w:rPr>
-        <w:t xml:space="preserve"> </w:t>
+        </w:rPr>
+        <w:t>.</w:t>
       </w:r>
       <w:r>
         <w:rPr>
           <w:rFonts w:eastAsia="Times New Roman"/>
           <w:bCs/>
           <w:color w:val="000000"/>
-          <w:highlight w:val="yellow"/>
-        </w:rPr>
-        <w:t>The replacement compressor would become one of the main compressors for the facility, and one of the existing mains would be turned into a backup.</w:t>
+        </w:rPr>
+        <w:t xml:space="preserve"> The replacement compressor would become one of the main compressors for the facility, and one of the existing mains would be turned into a backup.</w:t>
       </w:r>
     </w:p>
     <w:p>
@@ -3291,14 +3295,12 @@
         <w:ind w:firstLine="0"/>
         <w:jc w:val="both"/>
       </w:pPr>
-      <w:proofErr w:type="gramStart"/>
       <w:r>
         <w:t>w</w:t>
       </w:r>
       <w:r>
         <w:t>here</w:t>
       </w:r>
-      <w:proofErr w:type="gramEnd"/>
       <w:r>
         <w:t>,</w:t>
       </w:r>
@@ -3529,7 +3531,6 @@
         </w:rPr>
         <w:tab/>
       </w:r>
-      <w:proofErr w:type="spellStart"/>
       <w:r>
         <w:rPr>
           <w:sz w:val="28"/>
@@ -3543,7 +3544,6 @@
         </w:rPr>
         <w:t>Exist</w:t>
       </w:r>
-      <w:proofErr w:type="spellEnd"/>
       <w:r>
         <w:tab/>
         <w:t xml:space="preserve">= Efficiency of </w:t>
@@ -3574,7 +3574,6 @@
         <w:lastRenderedPageBreak/>
         <w:tab/>
       </w:r>
-      <w:proofErr w:type="spellStart"/>
       <w:r>
         <w:rPr>
           <w:sz w:val="28"/>
@@ -3588,7 +3587,6 @@
         </w:rPr>
         <w:t>Prop</w:t>
       </w:r>
-      <w:proofErr w:type="spellEnd"/>
       <w:r>
         <w:rPr>
           <w:vertAlign w:val="subscript"/>
@@ -3636,7 +3634,13 @@
         <w:t xml:space="preserve">= </w:t>
       </w:r>
       <w:r>
-        <w:t>${HP}</w:t>
+        <w:t>${HP</w:t>
+      </w:r>
+      <w:r>
+        <w:t>C</w:t>
+      </w:r>
+      <w:r>
+        <w:t>}</w:t>
       </w:r>
       <w:r>
         <w:t xml:space="preserve"> HP </w:t>
@@ -3721,7 +3725,13 @@
         <w:t xml:space="preserve">= </w:t>
       </w:r>
       <w:r>
-        <w:t>${HP}</w:t>
+        <w:t>${HP</w:t>
+      </w:r>
+      <w:r>
+        <w:t>P</w:t>
+      </w:r>
+      <w:r>
+        <w:t>}</w:t>
       </w:r>
       <w:r>
         <w:t xml:space="preserve"> HP </w:t>
@@ -3875,14 +3885,12 @@
         <w:spacing w:line="360" w:lineRule="auto"/>
         <w:jc w:val="both"/>
       </w:pPr>
-      <w:proofErr w:type="gramStart"/>
       <w:r>
         <w:t>w</w:t>
       </w:r>
       <w:r>
         <w:t>here</w:t>
       </w:r>
-      <w:proofErr w:type="gramEnd"/>
       <w:r>
         <w:t>,</w:t>
       </w:r>
@@ -3909,26 +3917,13 @@
         <w:t>${OH}</w:t>
       </w:r>
       <w:r>
-        <w:t xml:space="preserve"> </w:t>
-      </w:r>
-      <w:proofErr w:type="spellStart"/>
-      <w:r>
-        <w:t>hr</w:t>
+        <w:t xml:space="preserve"> hr</w:t>
       </w:r>
       <w:r>
         <w:t>s</w:t>
       </w:r>
-      <w:proofErr w:type="spellEnd"/>
-      <w:r>
-        <w:t>/</w:t>
-      </w:r>
-      <w:proofErr w:type="spellStart"/>
-      <w:r>
-        <w:t>yr</w:t>
-      </w:r>
-      <w:proofErr w:type="spellEnd"/>
-      <w:r>
-        <w:t xml:space="preserve"> (</w:t>
+      <w:r>
+        <w:t>/yr (</w:t>
       </w:r>
       <w:r>
         <w:t>${HR}</w:t>
@@ -4014,21 +4009,8 @@
         <w:t>${OH}</w:t>
       </w:r>
       <w:r>
-        <w:t xml:space="preserve"> </w:t>
-      </w:r>
-      <w:proofErr w:type="spellStart"/>
-      <w:r>
-        <w:t>hrs</w:t>
-      </w:r>
-      <w:proofErr w:type="spellEnd"/>
-      <w:r>
-        <w:t>/</w:t>
-      </w:r>
-      <w:proofErr w:type="spellStart"/>
-      <w:r>
-        <w:t>yr</w:t>
-      </w:r>
-      <w:proofErr w:type="spellEnd"/>
+        <w:t xml:space="preserve"> hrs/yr</w:t>
+      </w:r>
     </w:p>
     <w:p>
       <w:pPr>
@@ -4048,13 +4030,8 @@
         <w:t>${ES}</w:t>
       </w:r>
       <w:r>
-        <w:t xml:space="preserve"> kWh/</w:t>
-      </w:r>
-      <w:proofErr w:type="spellStart"/>
-      <w:r>
-        <w:t>yr</w:t>
-      </w:r>
-      <w:proofErr w:type="spellEnd"/>
+        <w:t xml:space="preserve"> kWh/yr</w:t>
+      </w:r>
     </w:p>
     <w:p>
       <w:pPr>
@@ -4146,21 +4123,8 @@
       </w:r>
       <w:r>
         <w:tab/>
-        <w:t xml:space="preserve">= Conversion constant; 12 </w:t>
-      </w:r>
-      <w:proofErr w:type="spellStart"/>
-      <w:r>
-        <w:t>mos</w:t>
-      </w:r>
-      <w:proofErr w:type="spellEnd"/>
-      <w:r>
-        <w:t>/</w:t>
-      </w:r>
-      <w:proofErr w:type="spellStart"/>
-      <w:r>
-        <w:t>yr</w:t>
-      </w:r>
-      <w:proofErr w:type="spellEnd"/>
+        <w:t>= Conversion constant; 12 mos/yr</w:t>
+      </w:r>
     </w:p>
     <w:p>
       <w:pPr>
@@ -4204,43 +4168,28 @@
         <w:t>${CF}</w:t>
       </w:r>
       <w:r>
-        <w:t>%/</w:t>
-      </w:r>
-      <w:proofErr w:type="spellStart"/>
+        <w:t>%/mo</w:t>
+      </w:r>
+      <w:r>
+        <w:t xml:space="preserve"> </w:t>
+      </w:r>
+      <w:r>
+        <w:t xml:space="preserve">× </w:t>
+      </w:r>
+      <w:r>
+        <w:t>12</w:t>
+      </w:r>
+      <w:r>
+        <w:t xml:space="preserve"> </w:t>
+      </w:r>
       <w:r>
         <w:t>mo</w:t>
       </w:r>
-      <w:proofErr w:type="spellEnd"/>
-      <w:r>
-        <w:t xml:space="preserve"> </w:t>
-      </w:r>
-      <w:r>
-        <w:t xml:space="preserve">× </w:t>
-      </w:r>
-      <w:r>
-        <w:t>12</w:t>
-      </w:r>
-      <w:r>
-        <w:t xml:space="preserve"> </w:t>
-      </w:r>
-      <w:proofErr w:type="spellStart"/>
-      <w:r>
-        <w:t>mo</w:t>
-      </w:r>
       <w:r>
         <w:t>s</w:t>
       </w:r>
-      <w:proofErr w:type="spellEnd"/>
-      <w:r>
-        <w:t>/</w:t>
-      </w:r>
-      <w:proofErr w:type="spellStart"/>
-      <w:r>
-        <w:t>yr</w:t>
-      </w:r>
-      <w:proofErr w:type="spellEnd"/>
-      <w:r>
-        <w:t xml:space="preserve"> </w:t>
+      <w:r>
+        <w:t xml:space="preserve">/yr </w:t>
       </w:r>
     </w:p>
     <w:p>
@@ -4335,15 +4284,7 @@
         <w:t xml:space="preserve"> </w:t>
       </w:r>
       <w:r>
-        <w:t>kWh/</w:t>
-      </w:r>
-      <w:proofErr w:type="spellStart"/>
-      <w:r>
-        <w:t>yr</w:t>
-      </w:r>
-      <w:proofErr w:type="spellEnd"/>
-      <w:r>
-        <w:t xml:space="preserve"> × </w:t>
+        <w:t xml:space="preserve">kWh/yr × </w:t>
       </w:r>
       <w:r>
         <w:t>${EC}</w:t>
@@ -4361,15 +4302,7 @@
         <w:t xml:space="preserve"> </w:t>
       </w:r>
       <w:r>
-        <w:t>kW/</w:t>
-      </w:r>
-      <w:proofErr w:type="spellStart"/>
-      <w:r>
-        <w:t>yr</w:t>
-      </w:r>
-      <w:proofErr w:type="spellEnd"/>
-      <w:r>
-        <w:t xml:space="preserve"> × </w:t>
+        <w:t xml:space="preserve">kW/yr × </w:t>
       </w:r>
       <w:r>
         <w:t>${DC}</w:t>
@@ -4396,27 +4329,14 @@
         <w:t>${ECS}</w:t>
       </w:r>
       <w:r>
-        <w:t>/</w:t>
-      </w:r>
-      <w:proofErr w:type="spellStart"/>
-      <w:r>
-        <w:t>yr</w:t>
-      </w:r>
-      <w:proofErr w:type="spellEnd"/>
-      <w:r>
-        <w:t xml:space="preserve"> + </w:t>
+        <w:t xml:space="preserve">/yr + </w:t>
       </w:r>
       <w:r>
         <w:t>${DCS}</w:t>
       </w:r>
       <w:r>
-        <w:t>/</w:t>
-      </w:r>
-      <w:proofErr w:type="spellStart"/>
-      <w:r>
-        <w:t>yr</w:t>
-      </w:r>
-      <w:proofErr w:type="spellEnd"/>
+        <w:t>/yr</w:t>
+      </w:r>
     </w:p>
     <w:p>
       <w:pPr>
@@ -4551,11 +4471,9 @@
       <w:r>
         <w:sym w:font="Symbol" w:char="F0D7"/>
       </w:r>
-      <w:proofErr w:type="spellStart"/>
       <w:r>
         <w:t>yr</w:t>
       </w:r>
-      <w:proofErr w:type="spellEnd"/>
       <w:r>
         <w:t xml:space="preserve"> × ES</w:t>
       </w:r>
@@ -4583,11 +4501,9 @@
       <w:r>
         <w:sym w:font="Symbol" w:char="F0D7"/>
       </w:r>
-      <w:proofErr w:type="spellStart"/>
       <w:r>
         <w:t>yr</w:t>
       </w:r>
-      <w:proofErr w:type="spellEnd"/>
       <w:r>
         <w:t xml:space="preserve"> × </w:t>
       </w:r>
@@ -4595,13 +4511,8 @@
         <w:t>${ES}</w:t>
       </w:r>
       <w:r>
-        <w:t xml:space="preserve"> kWh/</w:t>
-      </w:r>
-      <w:proofErr w:type="spellStart"/>
-      <w:r>
-        <w:t>yr</w:t>
-      </w:r>
-      <w:proofErr w:type="spellEnd"/>
+        <w:t xml:space="preserve"> kWh/yr</w:t>
+      </w:r>
     </w:p>
     <w:p>
       <w:pPr>
@@ -5323,15 +5234,7 @@
         <w:t xml:space="preserve">, </w:t>
       </w:r>
       <w:r>
-        <w:t xml:space="preserve">Kelly </w:t>
-      </w:r>
-      <w:proofErr w:type="spellStart"/>
-      <w:r>
-        <w:t>Kissock</w:t>
-      </w:r>
-      <w:proofErr w:type="spellEnd"/>
-      <w:r>
-        <w:t>, Ph.D., P.E</w:t>
+        <w:t>Kelly Kissock, Ph.D., P.E</w:t>
       </w:r>
     </w:p>
   </w:footnote>
@@ -7092,28 +6995,28 @@
 </file>
 
 <file path=customXml/item1.xml><?xml version="1.0" encoding="utf-8"?>
+<b:Sources xmlns:b="http://schemas.openxmlformats.org/officeDocument/2006/bibliography" xmlns="http://schemas.openxmlformats.org/officeDocument/2006/bibliography" SelectedStyle="\APASixthEditionOfficeOnline.xsl" StyleName="APA" Version="6"/>
+</file>
+
+<file path=customXml/item2.xml><?xml version="1.0" encoding="utf-8"?>
 <go:gDocsCustomXmlDataStorage xmlns:go="http://customooxmlschemas.google.com/" xmlns:r="http://schemas.openxmlformats.org/officeDocument/2006/relationships">
   <go:docsCustomData xmlns:go="http://customooxmlschemas.google.com/" roundtripDataSignature="AMtx7mjs4xsXYB8aAtsTP6rd15v9CGKTHg==">AMUW2mVefQbqG5v00xRnSxSpmJ6Fv4CRn0NfKDzOcr/QnUVb9r1gtAEuKkwW6nhCh3HMAUyldAbzySKNEEC6WGRVvvwkHMCkX9YPIcDpEAC0vfXVYVaURJdUEiRHiTHrKZK4IPPMWPnVsmGKUPqydgtDAhWXC8ycpQ==</go:docsCustomData>
 </go:gDocsCustomXmlDataStorage>
 </file>
 
-<file path=customXml/item2.xml><?xml version="1.0" encoding="utf-8"?>
-<b:Sources xmlns:b="http://schemas.openxmlformats.org/officeDocument/2006/bibliography" xmlns="http://schemas.openxmlformats.org/officeDocument/2006/bibliography" SelectedStyle="\APASixthEditionOfficeOnline.xsl" StyleName="APA" Version="6"/>
+<file path=customXml/itemProps1.xml><?xml version="1.0" encoding="utf-8"?>
+<ds:datastoreItem xmlns:ds="http://schemas.openxmlformats.org/officeDocument/2006/customXml" ds:itemID="{1FF85201-6E0C-41C0-95E3-42B3F9C5594F}">
+  <ds:schemaRefs>
+    <ds:schemaRef ds:uri="http://schemas.openxmlformats.org/officeDocument/2006/bibliography"/>
+  </ds:schemaRefs>
+</ds:datastoreItem>
 </file>
 
-<file path=customXml/itemProps1.xml><?xml version="1.0" encoding="utf-8"?>
+<file path=customXml/itemProps2.xml><?xml version="1.0" encoding="utf-8"?>
 <ds:datastoreItem xmlns:ds="http://schemas.openxmlformats.org/officeDocument/2006/customXml" ds:itemID="{11111111-1234-1234-1234-123412341234}">
   <ds:schemaRefs>
     <ds:schemaRef ds:uri="http://customooxmlschemas.google.com/"/>
     <ds:schemaRef ds:uri="http://schemas.openxmlformats.org/officeDocument/2006/relationships"/>
   </ds:schemaRefs>
 </ds:datastoreItem>
-</file>
-
-<file path=customXml/itemProps2.xml><?xml version="1.0" encoding="utf-8"?>
-<ds:datastoreItem xmlns:ds="http://schemas.openxmlformats.org/officeDocument/2006/customXml" ds:itemID="{1FF85201-6E0C-41C0-95E3-42B3F9C5594F}">
-  <ds:schemaRefs>
-    <ds:schemaRef ds:uri="http://schemas.openxmlformats.org/officeDocument/2006/bibliography"/>
-  </ds:schemaRefs>
-</ds:datastoreItem>
 </file>
</xml_diff>

<commit_message>
Fixes typo in the template
</commit_message>
<xml_diff>
--- a/Compressor/New Compressor VFD/template.docx
+++ b/Compressor/New Compressor VFD/template.docx
@@ -100,7 +100,21 @@
           <w:rFonts w:eastAsia="Times New Roman"/>
           <w:color w:val="000000"/>
         </w:rPr>
-        <w:t xml:space="preserve">It is recommended to supplement the existing air compressor package with a </w:t>
+        <w:t xml:space="preserve">It is recommended to </w:t>
+      </w:r>
+      <w:r>
+        <w:rPr>
+          <w:rFonts w:eastAsia="Times New Roman"/>
+          <w:color w:val="000000"/>
+        </w:rPr>
+        <w:t>install a new</w:t>
+      </w:r>
+      <w:r>
+        <w:rPr>
+          <w:rFonts w:eastAsia="Times New Roman"/>
+          <w:color w:val="000000"/>
+        </w:rPr>
+        <w:t xml:space="preserve"> air compressor package with a </w:t>
       </w:r>
       <w:r>
         <w:rPr>
@@ -3295,12 +3309,14 @@
         <w:ind w:firstLine="0"/>
         <w:jc w:val="both"/>
       </w:pPr>
+      <w:proofErr w:type="gramStart"/>
       <w:r>
         <w:t>w</w:t>
       </w:r>
       <w:r>
         <w:t>here</w:t>
       </w:r>
+      <w:proofErr w:type="gramEnd"/>
       <w:r>
         <w:t>,</w:t>
       </w:r>
@@ -3368,7 +3384,13 @@
       </w:r>
       <w:r>
         <w:tab/>
-        <w:t>= Horsepower of the current motor; ${HPP} HP</w:t>
+        <w:t xml:space="preserve">= Horsepower of the </w:t>
+      </w:r>
+      <w:r>
+        <w:t>proposed</w:t>
+      </w:r>
+      <w:r>
+        <w:t xml:space="preserve"> motor; ${HPP} HP</w:t>
       </w:r>
     </w:p>
     <w:p>
@@ -3412,7 +3434,13 @@
       </w:r>
       <w:r>
         <w:tab/>
-        <w:t xml:space="preserve">= Power fraction of the motor </w:t>
+        <w:t xml:space="preserve">= Power fraction of the </w:t>
+      </w:r>
+      <w:r>
+        <w:t xml:space="preserve">current </w:t>
+      </w:r>
+      <w:r>
+        <w:t xml:space="preserve">motor </w:t>
       </w:r>
       <w:r>
         <w:t>using ${CT} control</w:t>
@@ -3460,7 +3488,13 @@
       </w:r>
       <w:r>
         <w:tab/>
-        <w:t>= Power fraction of the motor with VFD</w:t>
+        <w:t xml:space="preserve">= Power fraction of the </w:t>
+      </w:r>
+      <w:r>
+        <w:t xml:space="preserve">proposed </w:t>
+      </w:r>
+      <w:r>
+        <w:t>motor with VFD</w:t>
       </w:r>
       <w:r>
         <w:t xml:space="preserve"> at </w:t>
@@ -3531,6 +3565,7 @@
         </w:rPr>
         <w:tab/>
       </w:r>
+      <w:proofErr w:type="spellStart"/>
       <w:r>
         <w:rPr>
           <w:sz w:val="28"/>
@@ -3544,6 +3579,7 @@
         </w:rPr>
         <w:t>Exist</w:t>
       </w:r>
+      <w:proofErr w:type="spellEnd"/>
       <w:r>
         <w:tab/>
         <w:t xml:space="preserve">= Efficiency of </w:t>
@@ -3574,6 +3610,7 @@
         <w:lastRenderedPageBreak/>
         <w:tab/>
       </w:r>
+      <w:proofErr w:type="spellStart"/>
       <w:r>
         <w:rPr>
           <w:sz w:val="28"/>
@@ -3587,6 +3624,7 @@
         </w:rPr>
         <w:t>Prop</w:t>
       </w:r>
+      <w:proofErr w:type="spellEnd"/>
       <w:r>
         <w:rPr>
           <w:vertAlign w:val="subscript"/>
@@ -3885,12 +3923,14 @@
         <w:spacing w:line="360" w:lineRule="auto"/>
         <w:jc w:val="both"/>
       </w:pPr>
+      <w:proofErr w:type="gramStart"/>
       <w:r>
         <w:t>w</w:t>
       </w:r>
       <w:r>
         <w:t>here</w:t>
       </w:r>
+      <w:proofErr w:type="gramEnd"/>
       <w:r>
         <w:t>,</w:t>
       </w:r>
@@ -3917,13 +3957,26 @@
         <w:t>${OH}</w:t>
       </w:r>
       <w:r>
-        <w:t xml:space="preserve"> hr</w:t>
+        <w:t xml:space="preserve"> </w:t>
+      </w:r>
+      <w:proofErr w:type="spellStart"/>
+      <w:r>
+        <w:t>hr</w:t>
       </w:r>
       <w:r>
         <w:t>s</w:t>
       </w:r>
-      <w:r>
-        <w:t>/yr (</w:t>
+      <w:proofErr w:type="spellEnd"/>
+      <w:r>
+        <w:t>/</w:t>
+      </w:r>
+      <w:proofErr w:type="spellStart"/>
+      <w:r>
+        <w:t>yr</w:t>
+      </w:r>
+      <w:proofErr w:type="spellEnd"/>
+      <w:r>
+        <w:t xml:space="preserve"> (</w:t>
       </w:r>
       <w:r>
         <w:t>${HR}</w:t>
@@ -4009,8 +4062,21 @@
         <w:t>${OH}</w:t>
       </w:r>
       <w:r>
-        <w:t xml:space="preserve"> hrs/yr</w:t>
-      </w:r>
+        <w:t xml:space="preserve"> </w:t>
+      </w:r>
+      <w:proofErr w:type="spellStart"/>
+      <w:r>
+        <w:t>hrs</w:t>
+      </w:r>
+      <w:proofErr w:type="spellEnd"/>
+      <w:r>
+        <w:t>/</w:t>
+      </w:r>
+      <w:proofErr w:type="spellStart"/>
+      <w:r>
+        <w:t>yr</w:t>
+      </w:r>
+      <w:proofErr w:type="spellEnd"/>
     </w:p>
     <w:p>
       <w:pPr>
@@ -4030,8 +4096,13 @@
         <w:t>${ES}</w:t>
       </w:r>
       <w:r>
-        <w:t xml:space="preserve"> kWh/yr</w:t>
-      </w:r>
+        <w:t xml:space="preserve"> kWh/</w:t>
+      </w:r>
+      <w:proofErr w:type="spellStart"/>
+      <w:r>
+        <w:t>yr</w:t>
+      </w:r>
+      <w:proofErr w:type="spellEnd"/>
     </w:p>
     <w:p>
       <w:pPr>
@@ -4123,8 +4194,21 @@
       </w:r>
       <w:r>
         <w:tab/>
-        <w:t>= Conversion constant; 12 mos/yr</w:t>
-      </w:r>
+        <w:t xml:space="preserve">= Conversion constant; 12 </w:t>
+      </w:r>
+      <w:proofErr w:type="spellStart"/>
+      <w:r>
+        <w:t>mos</w:t>
+      </w:r>
+      <w:proofErr w:type="spellEnd"/>
+      <w:r>
+        <w:t>/</w:t>
+      </w:r>
+      <w:proofErr w:type="spellStart"/>
+      <w:r>
+        <w:t>yr</w:t>
+      </w:r>
+      <w:proofErr w:type="spellEnd"/>
     </w:p>
     <w:p>
       <w:pPr>
@@ -4168,8 +4252,13 @@
         <w:t>${CF}</w:t>
       </w:r>
       <w:r>
-        <w:t>%/mo</w:t>
-      </w:r>
+        <w:t>%/</w:t>
+      </w:r>
+      <w:proofErr w:type="spellStart"/>
+      <w:r>
+        <w:t>mo</w:t>
+      </w:r>
+      <w:proofErr w:type="spellEnd"/>
       <w:r>
         <w:t xml:space="preserve"> </w:t>
       </w:r>
@@ -4182,14 +4271,24 @@
       <w:r>
         <w:t xml:space="preserve"> </w:t>
       </w:r>
+      <w:proofErr w:type="spellStart"/>
       <w:r>
         <w:t>mo</w:t>
       </w:r>
       <w:r>
         <w:t>s</w:t>
       </w:r>
-      <w:r>
-        <w:t xml:space="preserve">/yr </w:t>
+      <w:proofErr w:type="spellEnd"/>
+      <w:r>
+        <w:t>/</w:t>
+      </w:r>
+      <w:proofErr w:type="spellStart"/>
+      <w:r>
+        <w:t>yr</w:t>
+      </w:r>
+      <w:proofErr w:type="spellEnd"/>
+      <w:r>
+        <w:t xml:space="preserve"> </w:t>
       </w:r>
     </w:p>
     <w:p>
@@ -4284,7 +4383,15 @@
         <w:t xml:space="preserve"> </w:t>
       </w:r>
       <w:r>
-        <w:t xml:space="preserve">kWh/yr × </w:t>
+        <w:t>kWh/</w:t>
+      </w:r>
+      <w:proofErr w:type="spellStart"/>
+      <w:r>
+        <w:t>yr</w:t>
+      </w:r>
+      <w:proofErr w:type="spellEnd"/>
+      <w:r>
+        <w:t xml:space="preserve"> × </w:t>
       </w:r>
       <w:r>
         <w:t>${EC}</w:t>
@@ -4302,7 +4409,15 @@
         <w:t xml:space="preserve"> </w:t>
       </w:r>
       <w:r>
-        <w:t xml:space="preserve">kW/yr × </w:t>
+        <w:t>kW/</w:t>
+      </w:r>
+      <w:proofErr w:type="spellStart"/>
+      <w:r>
+        <w:t>yr</w:t>
+      </w:r>
+      <w:proofErr w:type="spellEnd"/>
+      <w:r>
+        <w:t xml:space="preserve"> × </w:t>
       </w:r>
       <w:r>
         <w:t>${DC}</w:t>
@@ -4329,14 +4444,27 @@
         <w:t>${ECS}</w:t>
       </w:r>
       <w:r>
-        <w:t xml:space="preserve">/yr + </w:t>
+        <w:t>/</w:t>
+      </w:r>
+      <w:proofErr w:type="spellStart"/>
+      <w:r>
+        <w:t>yr</w:t>
+      </w:r>
+      <w:proofErr w:type="spellEnd"/>
+      <w:r>
+        <w:t xml:space="preserve"> + </w:t>
       </w:r>
       <w:r>
         <w:t>${DCS}</w:t>
       </w:r>
       <w:r>
-        <w:t>/yr</w:t>
-      </w:r>
+        <w:t>/</w:t>
+      </w:r>
+      <w:proofErr w:type="spellStart"/>
+      <w:r>
+        <w:t>yr</w:t>
+      </w:r>
+      <w:proofErr w:type="spellEnd"/>
     </w:p>
     <w:p>
       <w:pPr>
@@ -4422,7 +4550,7 @@
         <w:t>&lt;/TANK&gt;</w:t>
       </w:r>
       <w:r>
-        <w:t xml:space="preserve"> with installation cost to be about </w:t>
+        <w:t xml:space="preserve">with installation cost to be about </w:t>
       </w:r>
       <w:r>
         <w:t>${AIC}</w:t>
@@ -4471,9 +4599,11 @@
       <w:r>
         <w:sym w:font="Symbol" w:char="F0D7"/>
       </w:r>
+      <w:proofErr w:type="spellStart"/>
       <w:r>
         <w:t>yr</w:t>
       </w:r>
+      <w:proofErr w:type="spellEnd"/>
       <w:r>
         <w:t xml:space="preserve"> × ES</w:t>
       </w:r>
@@ -4501,9 +4631,11 @@
       <w:r>
         <w:sym w:font="Symbol" w:char="F0D7"/>
       </w:r>
+      <w:proofErr w:type="spellStart"/>
       <w:r>
         <w:t>yr</w:t>
       </w:r>
+      <w:proofErr w:type="spellEnd"/>
       <w:r>
         <w:t xml:space="preserve"> × </w:t>
       </w:r>
@@ -4511,8 +4643,13 @@
         <w:t>${ES}</w:t>
       </w:r>
       <w:r>
-        <w:t xml:space="preserve"> kWh/yr</w:t>
-      </w:r>
+        <w:t xml:space="preserve"> kWh/</w:t>
+      </w:r>
+      <w:proofErr w:type="spellStart"/>
+      <w:r>
+        <w:t>yr</w:t>
+      </w:r>
+      <w:proofErr w:type="spellEnd"/>
     </w:p>
     <w:p>
       <w:pPr>
@@ -4981,66 +5118,38 @@
         <w:pStyle w:val="ListParagraph"/>
         <w:numPr>
           <w:ilvl w:val="0"/>
-          <w:numId w:val="1"/>
+          <w:numId w:val="4"/>
         </w:numPr>
-        <w:tabs>
-          <w:tab w:val="left" w:pos="3600"/>
-        </w:tabs>
         <w:spacing w:line="360" w:lineRule="auto"/>
       </w:pPr>
-      <w:hyperlink r:id="rId10" w:history="1">
-        <w:r>
-          <w:rPr>
-            <w:rStyle w:val="Hyperlink"/>
-            <w:color w:val="auto"/>
-            <w:u w:val="none"/>
-          </w:rPr>
-          <w:t>https://www.precision-elec.com/shop/dcs800-s02-2050-07b/</w:t>
-        </w:r>
-      </w:hyperlink>
+      <w:r>
+        <w:t>https://www.northerntool.com/shop/tools/product_200367822_200367822</w:t>
+      </w:r>
     </w:p>
     <w:p>
       <w:pPr>
         <w:pStyle w:val="ListParagraph"/>
         <w:numPr>
           <w:ilvl w:val="0"/>
-          <w:numId w:val="1"/>
+          <w:numId w:val="4"/>
         </w:numPr>
-        <w:tabs>
-          <w:tab w:val="left" w:pos="3600"/>
-        </w:tabs>
         <w:spacing w:line="360" w:lineRule="auto"/>
-        <w:rPr>
-          <w:rStyle w:val="Hyperlink"/>
-          <w:color w:val="auto"/>
-          <w:u w:val="none"/>
-        </w:rPr>
-      </w:pPr>
-      <w:hyperlink r:id="rId11" w:history="1">
-        <w:r>
-          <w:rPr>
-            <w:rStyle w:val="Hyperlink"/>
-            <w:color w:val="auto"/>
-            <w:u w:val="none"/>
-          </w:rPr>
-          <w:t>https://www.allsurplus.com/asset/184/18850</w:t>
-        </w:r>
-      </w:hyperlink>
+      </w:pPr>
+      <w:r>
+        <w:t>https://www.aircompressorsdirect.com/Ingersoll-Rand-2545E10VP-460-Air-Compressor/p9324.html</w:t>
+      </w:r>
     </w:p>
     <w:p>
       <w:pPr>
         <w:pStyle w:val="ListParagraph"/>
         <w:numPr>
           <w:ilvl w:val="0"/>
-          <w:numId w:val="1"/>
+          <w:numId w:val="4"/>
         </w:numPr>
-        <w:tabs>
-          <w:tab w:val="left" w:pos="3600"/>
-        </w:tabs>
         <w:spacing w:line="360" w:lineRule="auto"/>
       </w:pPr>
       <w:r>
-        <w:t>https://www.grainger.com/product/SCHNEIDER-ELECTRIC-Variable-Frequency-Drive-480V-55WR81</w:t>
+        <w:t>https://www.compressorworld.com/50-hp-variable-speed-drive-rotary-screw-air-compressor-with-sound-enclosure-210-cfm-at-125-psi-460-volt-3-phase-e50-vfd.html</w:t>
       </w:r>
     </w:p>
     <w:p>
@@ -5234,7 +5343,15 @@
         <w:t xml:space="preserve">, </w:t>
       </w:r>
       <w:r>
-        <w:t>Kelly Kissock, Ph.D., P.E</w:t>
+        <w:t xml:space="preserve">Kelly </w:t>
+      </w:r>
+      <w:proofErr w:type="spellStart"/>
+      <w:r>
+        <w:t>Kissock</w:t>
+      </w:r>
+      <w:proofErr w:type="spellEnd"/>
+      <w:r>
+        <w:t>, Ph.D., P.E</w:t>
       </w:r>
     </w:p>
   </w:footnote>

</xml_diff>

<commit_message>
Corrected HPP tag on template
</commit_message>
<xml_diff>
--- a/Compressor/New Compressor VFD/template.docx
+++ b/Compressor/New Compressor VFD/template.docx
@@ -1,6 +1,6 @@
 
 <file path=word/document.xml><?xml version="1.0" encoding="utf-8"?>
-<w:document xmlns:wpc="http://schemas.microsoft.com/office/word/2010/wordprocessingCanvas" xmlns:cx="http://schemas.microsoft.com/office/drawing/2014/chartex" xmlns:cx1="http://schemas.microsoft.com/office/drawing/2015/9/8/chartex" xmlns:cx2="http://schemas.microsoft.com/office/drawing/2015/10/21/chartex" xmlns:cx3="http://schemas.microsoft.com/office/drawing/2016/5/9/chartex" xmlns:cx4="http://schemas.microsoft.com/office/drawing/2016/5/10/chartex" xmlns:cx5="http://schemas.microsoft.com/office/drawing/2016/5/11/chartex" xmlns:cx6="http://schemas.microsoft.com/office/drawing/2016/5/12/chartex" xmlns:cx7="http://schemas.microsoft.com/office/drawing/2016/5/13/chartex" xmlns:cx8="http://schemas.microsoft.com/office/drawing/2016/5/14/chartex" xmlns:mc="http://schemas.openxmlformats.org/markup-compatibility/2006" xmlns:aink="http://schemas.microsoft.com/office/drawing/2016/ink" xmlns:am3d="http://schemas.microsoft.com/office/drawing/2017/model3d" xmlns:o="urn:schemas-microsoft-com:office:office" xmlns:oel="http://schemas.microsoft.com/office/2019/extlst" xmlns:r="http://schemas.openxmlformats.org/officeDocument/2006/relationships" xmlns:m="http://schemas.openxmlformats.org/officeDocument/2006/math" xmlns:v="urn:schemas-microsoft-com:vml" xmlns:wp14="http://schemas.microsoft.com/office/word/2010/wordprocessingDrawing" xmlns:wp="http://schemas.openxmlformats.org/drawingml/2006/wordprocessingDrawing" xmlns:w10="urn:schemas-microsoft-com:office:word" xmlns:w="http://schemas.openxmlformats.org/wordprocessingml/2006/main" xmlns:w14="http://schemas.microsoft.com/office/word/2010/wordml" xmlns:w15="http://schemas.microsoft.com/office/word/2012/wordml" xmlns:w16cex="http://schemas.microsoft.com/office/word/2018/wordml/cex" xmlns:w16cid="http://schemas.microsoft.com/office/word/2016/wordml/cid" xmlns:w16="http://schemas.microsoft.com/office/word/2018/wordml" xmlns:w16sdtdh="http://schemas.microsoft.com/office/word/2020/wordml/sdtdatahash" xmlns:w16se="http://schemas.microsoft.com/office/word/2015/wordml/symex" xmlns:wpg="http://schemas.microsoft.com/office/word/2010/wordprocessingGroup" xmlns:wpi="http://schemas.microsoft.com/office/word/2010/wordprocessingInk" xmlns:wne="http://schemas.microsoft.com/office/word/2006/wordml" xmlns:wps="http://schemas.microsoft.com/office/word/2010/wordprocessingShape" mc:Ignorable="w14 w15 w16se w16cid w16 w16cex w16sdtdh wp14">
+<w:document xmlns:wpc="http://schemas.microsoft.com/office/word/2010/wordprocessingCanvas" xmlns:cx="http://schemas.microsoft.com/office/drawing/2014/chartex" xmlns:cx1="http://schemas.microsoft.com/office/drawing/2015/9/8/chartex" xmlns:cx2="http://schemas.microsoft.com/office/drawing/2015/10/21/chartex" xmlns:cx3="http://schemas.microsoft.com/office/drawing/2016/5/9/chartex" xmlns:cx4="http://schemas.microsoft.com/office/drawing/2016/5/10/chartex" xmlns:cx5="http://schemas.microsoft.com/office/drawing/2016/5/11/chartex" xmlns:cx6="http://schemas.microsoft.com/office/drawing/2016/5/12/chartex" xmlns:cx7="http://schemas.microsoft.com/office/drawing/2016/5/13/chartex" xmlns:cx8="http://schemas.microsoft.com/office/drawing/2016/5/14/chartex" xmlns:mc="http://schemas.openxmlformats.org/markup-compatibility/2006" xmlns:aink="http://schemas.microsoft.com/office/drawing/2016/ink" xmlns:am3d="http://schemas.microsoft.com/office/drawing/2017/model3d" xmlns:o="urn:schemas-microsoft-com:office:office" xmlns:oel="http://schemas.microsoft.com/office/2019/extlst" xmlns:r="http://schemas.openxmlformats.org/officeDocument/2006/relationships" xmlns:m="http://schemas.openxmlformats.org/officeDocument/2006/math" xmlns:v="urn:schemas-microsoft-com:vml" xmlns:wp14="http://schemas.microsoft.com/office/word/2010/wordprocessingDrawing" xmlns:wp="http://schemas.openxmlformats.org/drawingml/2006/wordprocessingDrawing" xmlns:w10="urn:schemas-microsoft-com:office:word" xmlns:w="http://schemas.openxmlformats.org/wordprocessingml/2006/main" xmlns:w14="http://schemas.microsoft.com/office/word/2010/wordml" xmlns:w15="http://schemas.microsoft.com/office/word/2012/wordml" xmlns:w16cex="http://schemas.microsoft.com/office/word/2018/wordml/cex" xmlns:w16cid="http://schemas.microsoft.com/office/word/2016/wordml/cid" xmlns:w16="http://schemas.microsoft.com/office/word/2018/wordml" xmlns:w16du="http://schemas.microsoft.com/office/word/2023/wordml/word16du" xmlns:w16sdtdh="http://schemas.microsoft.com/office/word/2020/wordml/sdtdatahash" xmlns:w16se="http://schemas.microsoft.com/office/word/2015/wordml/symex" xmlns:wpg="http://schemas.microsoft.com/office/word/2010/wordprocessingGroup" xmlns:wpi="http://schemas.microsoft.com/office/word/2010/wordprocessingInk" xmlns:wne="http://schemas.microsoft.com/office/word/2006/wordml" xmlns:wps="http://schemas.microsoft.com/office/word/2010/wordprocessingShape" mc:Ignorable="w14 w15 w16se w16cid w16 w16cex w16sdtdh w16du wp14">
   <w:body>
     <w:p>
       <w:pPr>
@@ -3338,14 +3338,12 @@
         <w:ind w:firstLine="0"/>
         <w:jc w:val="both"/>
       </w:pPr>
-      <w:proofErr w:type="gramStart"/>
       <w:r>
         <w:t>w</w:t>
       </w:r>
       <w:r>
         <w:t>here</w:t>
       </w:r>
-      <w:proofErr w:type="gramEnd"/>
       <w:r>
         <w:t>,</w:t>
       </w:r>
@@ -3639,7 +3637,6 @@
         </w:rPr>
         <w:tab/>
       </w:r>
-      <w:proofErr w:type="spellStart"/>
       <w:r>
         <w:rPr>
           <w:sz w:val="28"/>
@@ -3653,7 +3650,6 @@
         </w:rPr>
         <w:t>Exist</w:t>
       </w:r>
-      <w:proofErr w:type="spellEnd"/>
       <w:r>
         <w:tab/>
         <w:t xml:space="preserve">= Efficiency of </w:t>
@@ -3693,7 +3689,6 @@
         <w:lastRenderedPageBreak/>
         <w:tab/>
       </w:r>
-      <w:proofErr w:type="spellStart"/>
       <w:r>
         <w:rPr>
           <w:sz w:val="28"/>
@@ -3707,7 +3702,6 @@
         </w:rPr>
         <w:t>Prop</w:t>
       </w:r>
-      <w:proofErr w:type="spellEnd"/>
       <w:r>
         <w:rPr>
           <w:vertAlign w:val="subscript"/>
@@ -4015,14 +4009,12 @@
         <w:spacing w:line="360" w:lineRule="auto"/>
         <w:jc w:val="both"/>
       </w:pPr>
-      <w:proofErr w:type="gramStart"/>
       <w:r>
         <w:t>w</w:t>
       </w:r>
       <w:r>
         <w:t>here</w:t>
       </w:r>
-      <w:proofErr w:type="gramEnd"/>
       <w:r>
         <w:t>,</w:t>
       </w:r>
@@ -4050,85 +4042,46 @@
         <w:t>${OH}</w:t>
       </w:r>
       <w:r>
+        <w:t xml:space="preserve"> hr</w:t>
+      </w:r>
+      <w:r>
+        <w:t>s</w:t>
+      </w:r>
+      <w:r>
+        <w:t>/yr (</w:t>
+      </w:r>
+      <w:r>
+        <w:t>${HR}</w:t>
+      </w:r>
+      <w:r>
         <w:t xml:space="preserve"> </w:t>
       </w:r>
-      <w:proofErr w:type="spellStart"/>
       <w:r>
         <w:t>hr</w:t>
       </w:r>
       <w:r>
         <w:t>s</w:t>
       </w:r>
-      <w:proofErr w:type="spellEnd"/>
-      <w:r>
-        <w:t>/</w:t>
-      </w:r>
-      <w:proofErr w:type="spellStart"/>
-      <w:r>
-        <w:t>yr</w:t>
-      </w:r>
-      <w:proofErr w:type="spellEnd"/>
-      <w:r>
-        <w:t xml:space="preserve"> (</w:t>
-      </w:r>
-      <w:r>
-        <w:t>${HR}</w:t>
-      </w:r>
-      <w:r>
-        <w:t xml:space="preserve"> </w:t>
-      </w:r>
-      <w:proofErr w:type="spellStart"/>
-      <w:r>
-        <w:t>hr</w:t>
+      <w:r>
+        <w:t xml:space="preserve">/day, </w:t>
+      </w:r>
+      <w:r>
+        <w:t>${DY}</w:t>
+      </w:r>
+      <w:r>
+        <w:t xml:space="preserve"> day</w:t>
       </w:r>
       <w:r>
         <w:t>s</w:t>
       </w:r>
-      <w:proofErr w:type="spellEnd"/>
-      <w:r>
-        <w:t xml:space="preserve">/day, </w:t>
-      </w:r>
-      <w:r>
-        <w:t>${DY}</w:t>
-      </w:r>
-      <w:r>
-        <w:t xml:space="preserve"> day</w:t>
-      </w:r>
-      <w:r>
-        <w:t>s</w:t>
-      </w:r>
-      <w:r>
-        <w:t>/</w:t>
-      </w:r>
-      <w:proofErr w:type="spellStart"/>
-      <w:r>
-        <w:t>wk</w:t>
-      </w:r>
-      <w:proofErr w:type="spellEnd"/>
-      <w:r>
-        <w:t xml:space="preserve">, </w:t>
+      <w:r>
+        <w:t xml:space="preserve">/wk, </w:t>
       </w:r>
       <w:r>
         <w:t>${WK}</w:t>
       </w:r>
       <w:r>
-        <w:t xml:space="preserve"> </w:t>
-      </w:r>
-      <w:proofErr w:type="spellStart"/>
-      <w:r>
-        <w:t>wks</w:t>
-      </w:r>
-      <w:proofErr w:type="spellEnd"/>
-      <w:r>
-        <w:t xml:space="preserve"> per </w:t>
-      </w:r>
-      <w:proofErr w:type="spellStart"/>
-      <w:r>
-        <w:t>yr</w:t>
-      </w:r>
-      <w:proofErr w:type="spellEnd"/>
-      <w:r>
-        <w:t>)</w:t>
+        <w:t xml:space="preserve"> wks per yr)</w:t>
       </w:r>
     </w:p>
     <w:p>
@@ -4174,21 +4127,8 @@
         <w:t>${OH}</w:t>
       </w:r>
       <w:r>
-        <w:t xml:space="preserve"> </w:t>
-      </w:r>
-      <w:proofErr w:type="spellStart"/>
-      <w:r>
-        <w:t>hrs</w:t>
-      </w:r>
-      <w:proofErr w:type="spellEnd"/>
-      <w:r>
-        <w:t>/</w:t>
-      </w:r>
-      <w:proofErr w:type="spellStart"/>
-      <w:r>
-        <w:t>yr</w:t>
-      </w:r>
-      <w:proofErr w:type="spellEnd"/>
+        <w:t xml:space="preserve"> hrs/yr</w:t>
+      </w:r>
     </w:p>
     <w:p>
       <w:pPr>
@@ -4208,13 +4148,8 @@
         <w:t>${ES}</w:t>
       </w:r>
       <w:r>
-        <w:t xml:space="preserve"> kWh/</w:t>
-      </w:r>
-      <w:proofErr w:type="spellStart"/>
-      <w:r>
-        <w:t>yr</w:t>
-      </w:r>
-      <w:proofErr w:type="spellEnd"/>
+        <w:t xml:space="preserve"> kWh/yr</w:t>
+      </w:r>
     </w:p>
     <w:p>
       <w:pPr>
@@ -4316,21 +4251,8 @@
         <w:t>:</w:t>
       </w:r>
       <w:r>
-        <w:t xml:space="preserve"> 12 </w:t>
-      </w:r>
-      <w:proofErr w:type="spellStart"/>
-      <w:r>
-        <w:t>mos</w:t>
-      </w:r>
-      <w:proofErr w:type="spellEnd"/>
-      <w:r>
-        <w:t>/</w:t>
-      </w:r>
-      <w:proofErr w:type="spellStart"/>
-      <w:r>
-        <w:t>yr</w:t>
-      </w:r>
-      <w:proofErr w:type="spellEnd"/>
+        <w:t xml:space="preserve"> 12 mos/yr</w:t>
+      </w:r>
     </w:p>
     <w:p>
       <w:pPr>
@@ -4374,43 +4296,28 @@
         <w:t>${CF}</w:t>
       </w:r>
       <w:r>
-        <w:t>%/</w:t>
-      </w:r>
-      <w:proofErr w:type="spellStart"/>
+        <w:t>%/mo</w:t>
+      </w:r>
+      <w:r>
+        <w:t xml:space="preserve"> </w:t>
+      </w:r>
+      <w:r>
+        <w:t xml:space="preserve">× </w:t>
+      </w:r>
+      <w:r>
+        <w:t>12</w:t>
+      </w:r>
+      <w:r>
+        <w:t xml:space="preserve"> </w:t>
+      </w:r>
       <w:r>
         <w:t>mo</w:t>
       </w:r>
-      <w:proofErr w:type="spellEnd"/>
-      <w:r>
-        <w:t xml:space="preserve"> </w:t>
-      </w:r>
-      <w:r>
-        <w:t xml:space="preserve">× </w:t>
-      </w:r>
-      <w:r>
-        <w:t>12</w:t>
-      </w:r>
-      <w:r>
-        <w:t xml:space="preserve"> </w:t>
-      </w:r>
-      <w:proofErr w:type="spellStart"/>
-      <w:r>
-        <w:t>mo</w:t>
-      </w:r>
       <w:r>
         <w:t>s</w:t>
       </w:r>
-      <w:proofErr w:type="spellEnd"/>
-      <w:r>
-        <w:t>/</w:t>
-      </w:r>
-      <w:proofErr w:type="spellStart"/>
-      <w:r>
-        <w:t>yr</w:t>
-      </w:r>
-      <w:proofErr w:type="spellEnd"/>
-      <w:r>
-        <w:t xml:space="preserve"> </w:t>
+      <w:r>
+        <w:t xml:space="preserve">/yr </w:t>
       </w:r>
     </w:p>
     <w:p>
@@ -4526,15 +4433,7 @@
         <w:t xml:space="preserve"> </w:t>
       </w:r>
       <w:r>
-        <w:t>kWh/</w:t>
-      </w:r>
-      <w:proofErr w:type="spellStart"/>
-      <w:r>
-        <w:t>yr</w:t>
-      </w:r>
-      <w:proofErr w:type="spellEnd"/>
-      <w:r>
-        <w:t xml:space="preserve"> × </w:t>
+        <w:t xml:space="preserve">kWh/yr × </w:t>
       </w:r>
       <w:r>
         <w:t>${EC}</w:t>
@@ -4561,15 +4460,7 @@
         <w:t xml:space="preserve"> </w:t>
       </w:r>
       <w:r>
-        <w:t>kW/</w:t>
-      </w:r>
-      <w:proofErr w:type="spellStart"/>
-      <w:r>
-        <w:t>yr</w:t>
-      </w:r>
-      <w:proofErr w:type="spellEnd"/>
-      <w:r>
-        <w:t xml:space="preserve"> × </w:t>
+        <w:t xml:space="preserve">kW/yr × </w:t>
       </w:r>
       <w:r>
         <w:t>${DC}</w:t>
@@ -4599,27 +4490,14 @@
         <w:t>${ECS}</w:t>
       </w:r>
       <w:r>
-        <w:t>/</w:t>
-      </w:r>
-      <w:proofErr w:type="spellStart"/>
-      <w:r>
-        <w:t>yr</w:t>
-      </w:r>
-      <w:proofErr w:type="spellEnd"/>
-      <w:r>
-        <w:t xml:space="preserve"> + </w:t>
+        <w:t xml:space="preserve">/yr + </w:t>
       </w:r>
       <w:r>
         <w:t>${DCS}</w:t>
       </w:r>
       <w:r>
-        <w:t>/</w:t>
-      </w:r>
-      <w:proofErr w:type="spellStart"/>
-      <w:r>
-        <w:t>yr</w:t>
-      </w:r>
-      <w:proofErr w:type="spellEnd"/>
+        <w:t>/yr</w:t>
+      </w:r>
     </w:p>
     <w:p>
       <w:pPr>
@@ -4678,7 +4556,13 @@
         <w:t xml:space="preserve">Based on information obtained from suppliers, it is estimated that the cost of a new </w:t>
       </w:r>
       <w:r>
-        <w:t xml:space="preserve">${HP} </w:t>
+        <w:t>${HP</w:t>
+      </w:r>
+      <w:r>
+        <w:t>P</w:t>
+      </w:r>
+      <w:r>
+        <w:t xml:space="preserve">} </w:t>
       </w:r>
       <w:r>
         <w:t xml:space="preserve">HP Compressor with Variable Frequency Drive (VFD) </w:t>
@@ -4806,11 +4690,9 @@
       <w:r>
         <w:sym w:font="Symbol" w:char="F0D7"/>
       </w:r>
-      <w:proofErr w:type="spellStart"/>
       <w:r>
         <w:t>yr</w:t>
       </w:r>
-      <w:proofErr w:type="spellEnd"/>
       <w:r>
         <w:rPr>
           <w:spacing w:val="-3"/>
@@ -4882,11 +4764,9 @@
       <w:r>
         <w:sym w:font="Symbol" w:char="F0D7"/>
       </w:r>
-      <w:proofErr w:type="spellStart"/>
       <w:r>
         <w:t>yr</w:t>
       </w:r>
-      <w:proofErr w:type="spellEnd"/>
       <w:r>
         <w:rPr>
           <w:spacing w:val="-3"/>
@@ -4912,16 +4792,8 @@
         <w:rPr>
           <w:spacing w:val="-3"/>
         </w:rPr>
-        <w:t>kWh/</w:t>
-      </w:r>
-      <w:proofErr w:type="spellStart"/>
-      <w:r>
-        <w:rPr>
-          <w:spacing w:val="-3"/>
-        </w:rPr>
-        <w:t>yr</w:t>
-      </w:r>
-      <w:proofErr w:type="spellEnd"/>
+        <w:t>kWh/yr</w:t>
+      </w:r>
     </w:p>
     <w:p>
       <w:pPr>
@@ -5103,15 +4975,7 @@
         <w:t xml:space="preserve">Therefore, the total implementation cost is: </w:t>
       </w:r>
       <w:r>
-        <w:t>${MIC</w:t>
-      </w:r>
-      <w:proofErr w:type="gramStart"/>
-      <w:r>
-        <w:t>}.&lt;</w:t>
-      </w:r>
-      <w:proofErr w:type="gramEnd"/>
-      <w:r>
-        <w:t>/REBATE&gt;</w:t>
+        <w:t>${MIC}.&lt;/REBATE&gt;</w:t>
       </w:r>
     </w:p>
     <w:p>
@@ -5189,21 +5053,7 @@
         <w:rPr>
           <w:b/>
         </w:rPr>
-        <w:t xml:space="preserve">. The annual cost savings </w:t>
-      </w:r>
-      <w:proofErr w:type="gramStart"/>
-      <w:r>
-        <w:rPr>
-          <w:b/>
-        </w:rPr>
-        <w:t>is</w:t>
-      </w:r>
-      <w:proofErr w:type="gramEnd"/>
-      <w:r>
-        <w:rPr>
-          <w:b/>
-        </w:rPr>
-        <w:t xml:space="preserve"> likely to be </w:t>
+        <w:t xml:space="preserve">. The annual cost savings is likely to be </w:t>
       </w:r>
       <w:r>
         <w:rPr>
@@ -5494,7 +5344,7 @@
 </file>
 
 <file path=word/endnotes.xml><?xml version="1.0" encoding="utf-8"?>
-<w:endnotes xmlns:wpc="http://schemas.microsoft.com/office/word/2010/wordprocessingCanvas" xmlns:cx="http://schemas.microsoft.com/office/drawing/2014/chartex" xmlns:cx1="http://schemas.microsoft.com/office/drawing/2015/9/8/chartex" xmlns:cx2="http://schemas.microsoft.com/office/drawing/2015/10/21/chartex" xmlns:cx3="http://schemas.microsoft.com/office/drawing/2016/5/9/chartex" xmlns:cx4="http://schemas.microsoft.com/office/drawing/2016/5/10/chartex" xmlns:cx5="http://schemas.microsoft.com/office/drawing/2016/5/11/chartex" xmlns:cx6="http://schemas.microsoft.com/office/drawing/2016/5/12/chartex" xmlns:cx7="http://schemas.microsoft.com/office/drawing/2016/5/13/chartex" xmlns:cx8="http://schemas.microsoft.com/office/drawing/2016/5/14/chartex" xmlns:mc="http://schemas.openxmlformats.org/markup-compatibility/2006" xmlns:aink="http://schemas.microsoft.com/office/drawing/2016/ink" xmlns:am3d="http://schemas.microsoft.com/office/drawing/2017/model3d" xmlns:o="urn:schemas-microsoft-com:office:office" xmlns:oel="http://schemas.microsoft.com/office/2019/extlst" xmlns:r="http://schemas.openxmlformats.org/officeDocument/2006/relationships" xmlns:m="http://schemas.openxmlformats.org/officeDocument/2006/math" xmlns:v="urn:schemas-microsoft-com:vml" xmlns:wp14="http://schemas.microsoft.com/office/word/2010/wordprocessingDrawing" xmlns:wp="http://schemas.openxmlformats.org/drawingml/2006/wordprocessingDrawing" xmlns:w10="urn:schemas-microsoft-com:office:word" xmlns:w="http://schemas.openxmlformats.org/wordprocessingml/2006/main" xmlns:w14="http://schemas.microsoft.com/office/word/2010/wordml" xmlns:w15="http://schemas.microsoft.com/office/word/2012/wordml" xmlns:w16cex="http://schemas.microsoft.com/office/word/2018/wordml/cex" xmlns:w16cid="http://schemas.microsoft.com/office/word/2016/wordml/cid" xmlns:w16="http://schemas.microsoft.com/office/word/2018/wordml" xmlns:w16sdtdh="http://schemas.microsoft.com/office/word/2020/wordml/sdtdatahash" xmlns:w16se="http://schemas.microsoft.com/office/word/2015/wordml/symex" xmlns:wpg="http://schemas.microsoft.com/office/word/2010/wordprocessingGroup" xmlns:wpi="http://schemas.microsoft.com/office/word/2010/wordprocessingInk" xmlns:wne="http://schemas.microsoft.com/office/word/2006/wordml" xmlns:wps="http://schemas.microsoft.com/office/word/2010/wordprocessingShape" mc:Ignorable="w14 w15 w16se w16cid w16 w16cex w16sdtdh wp14">
+<w:endnotes xmlns:wpc="http://schemas.microsoft.com/office/word/2010/wordprocessingCanvas" xmlns:cx="http://schemas.microsoft.com/office/drawing/2014/chartex" xmlns:cx1="http://schemas.microsoft.com/office/drawing/2015/9/8/chartex" xmlns:cx2="http://schemas.microsoft.com/office/drawing/2015/10/21/chartex" xmlns:cx3="http://schemas.microsoft.com/office/drawing/2016/5/9/chartex" xmlns:cx4="http://schemas.microsoft.com/office/drawing/2016/5/10/chartex" xmlns:cx5="http://schemas.microsoft.com/office/drawing/2016/5/11/chartex" xmlns:cx6="http://schemas.microsoft.com/office/drawing/2016/5/12/chartex" xmlns:cx7="http://schemas.microsoft.com/office/drawing/2016/5/13/chartex" xmlns:cx8="http://schemas.microsoft.com/office/drawing/2016/5/14/chartex" xmlns:mc="http://schemas.openxmlformats.org/markup-compatibility/2006" xmlns:aink="http://schemas.microsoft.com/office/drawing/2016/ink" xmlns:am3d="http://schemas.microsoft.com/office/drawing/2017/model3d" xmlns:o="urn:schemas-microsoft-com:office:office" xmlns:oel="http://schemas.microsoft.com/office/2019/extlst" xmlns:r="http://schemas.openxmlformats.org/officeDocument/2006/relationships" xmlns:m="http://schemas.openxmlformats.org/officeDocument/2006/math" xmlns:v="urn:schemas-microsoft-com:vml" xmlns:wp14="http://schemas.microsoft.com/office/word/2010/wordprocessingDrawing" xmlns:wp="http://schemas.openxmlformats.org/drawingml/2006/wordprocessingDrawing" xmlns:w10="urn:schemas-microsoft-com:office:word" xmlns:w="http://schemas.openxmlformats.org/wordprocessingml/2006/main" xmlns:w14="http://schemas.microsoft.com/office/word/2010/wordml" xmlns:w15="http://schemas.microsoft.com/office/word/2012/wordml" xmlns:w16cex="http://schemas.microsoft.com/office/word/2018/wordml/cex" xmlns:w16cid="http://schemas.microsoft.com/office/word/2016/wordml/cid" xmlns:w16="http://schemas.microsoft.com/office/word/2018/wordml" xmlns:w16du="http://schemas.microsoft.com/office/word/2023/wordml/word16du" xmlns:w16sdtdh="http://schemas.microsoft.com/office/word/2020/wordml/sdtdatahash" xmlns:w16se="http://schemas.microsoft.com/office/word/2015/wordml/symex" xmlns:wpg="http://schemas.microsoft.com/office/word/2010/wordprocessingGroup" xmlns:wpi="http://schemas.microsoft.com/office/word/2010/wordprocessingInk" xmlns:wne="http://schemas.microsoft.com/office/word/2006/wordml" xmlns:wps="http://schemas.microsoft.com/office/word/2010/wordprocessingShape" mc:Ignorable="w14 w15 w16se w16cid w16 w16cex w16sdtdh w16du wp14">
   <w:endnote w:type="separator" w:id="-1">
     <w:p>
       <w:r>
@@ -5513,7 +5363,7 @@
 </file>
 
 <file path=word/footnotes.xml><?xml version="1.0" encoding="utf-8"?>
-<w:footnotes xmlns:wpc="http://schemas.microsoft.com/office/word/2010/wordprocessingCanvas" xmlns:cx="http://schemas.microsoft.com/office/drawing/2014/chartex" xmlns:cx1="http://schemas.microsoft.com/office/drawing/2015/9/8/chartex" xmlns:cx2="http://schemas.microsoft.com/office/drawing/2015/10/21/chartex" xmlns:cx3="http://schemas.microsoft.com/office/drawing/2016/5/9/chartex" xmlns:cx4="http://schemas.microsoft.com/office/drawing/2016/5/10/chartex" xmlns:cx5="http://schemas.microsoft.com/office/drawing/2016/5/11/chartex" xmlns:cx6="http://schemas.microsoft.com/office/drawing/2016/5/12/chartex" xmlns:cx7="http://schemas.microsoft.com/office/drawing/2016/5/13/chartex" xmlns:cx8="http://schemas.microsoft.com/office/drawing/2016/5/14/chartex" xmlns:mc="http://schemas.openxmlformats.org/markup-compatibility/2006" xmlns:aink="http://schemas.microsoft.com/office/drawing/2016/ink" xmlns:am3d="http://schemas.microsoft.com/office/drawing/2017/model3d" xmlns:o="urn:schemas-microsoft-com:office:office" xmlns:oel="http://schemas.microsoft.com/office/2019/extlst" xmlns:r="http://schemas.openxmlformats.org/officeDocument/2006/relationships" xmlns:m="http://schemas.openxmlformats.org/officeDocument/2006/math" xmlns:v="urn:schemas-microsoft-com:vml" xmlns:wp14="http://schemas.microsoft.com/office/word/2010/wordprocessingDrawing" xmlns:wp="http://schemas.openxmlformats.org/drawingml/2006/wordprocessingDrawing" xmlns:w10="urn:schemas-microsoft-com:office:word" xmlns:w="http://schemas.openxmlformats.org/wordprocessingml/2006/main" xmlns:w14="http://schemas.microsoft.com/office/word/2010/wordml" xmlns:w15="http://schemas.microsoft.com/office/word/2012/wordml" xmlns:w16cex="http://schemas.microsoft.com/office/word/2018/wordml/cex" xmlns:w16cid="http://schemas.microsoft.com/office/word/2016/wordml/cid" xmlns:w16="http://schemas.microsoft.com/office/word/2018/wordml" xmlns:w16sdtdh="http://schemas.microsoft.com/office/word/2020/wordml/sdtdatahash" xmlns:w16se="http://schemas.microsoft.com/office/word/2015/wordml/symex" xmlns:wpg="http://schemas.microsoft.com/office/word/2010/wordprocessingGroup" xmlns:wpi="http://schemas.microsoft.com/office/word/2010/wordprocessingInk" xmlns:wne="http://schemas.microsoft.com/office/word/2006/wordml" xmlns:wps="http://schemas.microsoft.com/office/word/2010/wordprocessingShape" mc:Ignorable="w14 w15 w16se w16cid w16 w16cex w16sdtdh wp14">
+<w:footnotes xmlns:wpc="http://schemas.microsoft.com/office/word/2010/wordprocessingCanvas" xmlns:cx="http://schemas.microsoft.com/office/drawing/2014/chartex" xmlns:cx1="http://schemas.microsoft.com/office/drawing/2015/9/8/chartex" xmlns:cx2="http://schemas.microsoft.com/office/drawing/2015/10/21/chartex" xmlns:cx3="http://schemas.microsoft.com/office/drawing/2016/5/9/chartex" xmlns:cx4="http://schemas.microsoft.com/office/drawing/2016/5/10/chartex" xmlns:cx5="http://schemas.microsoft.com/office/drawing/2016/5/11/chartex" xmlns:cx6="http://schemas.microsoft.com/office/drawing/2016/5/12/chartex" xmlns:cx7="http://schemas.microsoft.com/office/drawing/2016/5/13/chartex" xmlns:cx8="http://schemas.microsoft.com/office/drawing/2016/5/14/chartex" xmlns:mc="http://schemas.openxmlformats.org/markup-compatibility/2006" xmlns:aink="http://schemas.microsoft.com/office/drawing/2016/ink" xmlns:am3d="http://schemas.microsoft.com/office/drawing/2017/model3d" xmlns:o="urn:schemas-microsoft-com:office:office" xmlns:oel="http://schemas.microsoft.com/office/2019/extlst" xmlns:r="http://schemas.openxmlformats.org/officeDocument/2006/relationships" xmlns:m="http://schemas.openxmlformats.org/officeDocument/2006/math" xmlns:v="urn:schemas-microsoft-com:vml" xmlns:wp14="http://schemas.microsoft.com/office/word/2010/wordprocessingDrawing" xmlns:wp="http://schemas.openxmlformats.org/drawingml/2006/wordprocessingDrawing" xmlns:w10="urn:schemas-microsoft-com:office:word" xmlns:w="http://schemas.openxmlformats.org/wordprocessingml/2006/main" xmlns:w14="http://schemas.microsoft.com/office/word/2010/wordml" xmlns:w15="http://schemas.microsoft.com/office/word/2012/wordml" xmlns:w16cex="http://schemas.microsoft.com/office/word/2018/wordml/cex" xmlns:w16cid="http://schemas.microsoft.com/office/word/2016/wordml/cid" xmlns:w16="http://schemas.microsoft.com/office/word/2018/wordml" xmlns:w16du="http://schemas.microsoft.com/office/word/2023/wordml/word16du" xmlns:w16sdtdh="http://schemas.microsoft.com/office/word/2020/wordml/sdtdatahash" xmlns:w16se="http://schemas.microsoft.com/office/word/2015/wordml/symex" xmlns:wpg="http://schemas.microsoft.com/office/word/2010/wordprocessingGroup" xmlns:wpi="http://schemas.microsoft.com/office/word/2010/wordprocessingInk" xmlns:wne="http://schemas.microsoft.com/office/word/2006/wordml" xmlns:wps="http://schemas.microsoft.com/office/word/2010/wordprocessingShape" mc:Ignorable="w14 w15 w16se w16cid w16 w16cex w16sdtdh w16du wp14">
   <w:footnote w:type="separator" w:id="-1">
     <w:p>
       <w:r>
@@ -5617,7 +5467,7 @@
 </file>
 
 <file path=word/numbering.xml><?xml version="1.0" encoding="utf-8"?>
-<w:numbering xmlns:wpc="http://schemas.microsoft.com/office/word/2010/wordprocessingCanvas" xmlns:cx="http://schemas.microsoft.com/office/drawing/2014/chartex" xmlns:cx1="http://schemas.microsoft.com/office/drawing/2015/9/8/chartex" xmlns:cx2="http://schemas.microsoft.com/office/drawing/2015/10/21/chartex" xmlns:cx3="http://schemas.microsoft.com/office/drawing/2016/5/9/chartex" xmlns:cx4="http://schemas.microsoft.com/office/drawing/2016/5/10/chartex" xmlns:cx5="http://schemas.microsoft.com/office/drawing/2016/5/11/chartex" xmlns:cx6="http://schemas.microsoft.com/office/drawing/2016/5/12/chartex" xmlns:cx7="http://schemas.microsoft.com/office/drawing/2016/5/13/chartex" xmlns:cx8="http://schemas.microsoft.com/office/drawing/2016/5/14/chartex" xmlns:mc="http://schemas.openxmlformats.org/markup-compatibility/2006" xmlns:aink="http://schemas.microsoft.com/office/drawing/2016/ink" xmlns:am3d="http://schemas.microsoft.com/office/drawing/2017/model3d" xmlns:o="urn:schemas-microsoft-com:office:office" xmlns:oel="http://schemas.microsoft.com/office/2019/extlst" xmlns:r="http://schemas.openxmlformats.org/officeDocument/2006/relationships" xmlns:m="http://schemas.openxmlformats.org/officeDocument/2006/math" xmlns:v="urn:schemas-microsoft-com:vml" xmlns:wp14="http://schemas.microsoft.com/office/word/2010/wordprocessingDrawing" xmlns:wp="http://schemas.openxmlformats.org/drawingml/2006/wordprocessingDrawing" xmlns:w10="urn:schemas-microsoft-com:office:word" xmlns:w="http://schemas.openxmlformats.org/wordprocessingml/2006/main" xmlns:w14="http://schemas.microsoft.com/office/word/2010/wordml" xmlns:w15="http://schemas.microsoft.com/office/word/2012/wordml" xmlns:w16cex="http://schemas.microsoft.com/office/word/2018/wordml/cex" xmlns:w16cid="http://schemas.microsoft.com/office/word/2016/wordml/cid" xmlns:w16="http://schemas.microsoft.com/office/word/2018/wordml" xmlns:w16sdtdh="http://schemas.microsoft.com/office/word/2020/wordml/sdtdatahash" xmlns:w16se="http://schemas.microsoft.com/office/word/2015/wordml/symex" xmlns:wpg="http://schemas.microsoft.com/office/word/2010/wordprocessingGroup" xmlns:wpi="http://schemas.microsoft.com/office/word/2010/wordprocessingInk" xmlns:wne="http://schemas.microsoft.com/office/word/2006/wordml" xmlns:wps="http://schemas.microsoft.com/office/word/2010/wordprocessingShape" mc:Ignorable="w14 w15 w16se w16cid w16 w16cex w16sdtdh wp14">
+<w:numbering xmlns:wpc="http://schemas.microsoft.com/office/word/2010/wordprocessingCanvas" xmlns:cx="http://schemas.microsoft.com/office/drawing/2014/chartex" xmlns:cx1="http://schemas.microsoft.com/office/drawing/2015/9/8/chartex" xmlns:cx2="http://schemas.microsoft.com/office/drawing/2015/10/21/chartex" xmlns:cx3="http://schemas.microsoft.com/office/drawing/2016/5/9/chartex" xmlns:cx4="http://schemas.microsoft.com/office/drawing/2016/5/10/chartex" xmlns:cx5="http://schemas.microsoft.com/office/drawing/2016/5/11/chartex" xmlns:cx6="http://schemas.microsoft.com/office/drawing/2016/5/12/chartex" xmlns:cx7="http://schemas.microsoft.com/office/drawing/2016/5/13/chartex" xmlns:cx8="http://schemas.microsoft.com/office/drawing/2016/5/14/chartex" xmlns:mc="http://schemas.openxmlformats.org/markup-compatibility/2006" xmlns:aink="http://schemas.microsoft.com/office/drawing/2016/ink" xmlns:am3d="http://schemas.microsoft.com/office/drawing/2017/model3d" xmlns:o="urn:schemas-microsoft-com:office:office" xmlns:oel="http://schemas.microsoft.com/office/2019/extlst" xmlns:r="http://schemas.openxmlformats.org/officeDocument/2006/relationships" xmlns:m="http://schemas.openxmlformats.org/officeDocument/2006/math" xmlns:v="urn:schemas-microsoft-com:vml" xmlns:wp14="http://schemas.microsoft.com/office/word/2010/wordprocessingDrawing" xmlns:wp="http://schemas.openxmlformats.org/drawingml/2006/wordprocessingDrawing" xmlns:w10="urn:schemas-microsoft-com:office:word" xmlns:w="http://schemas.openxmlformats.org/wordprocessingml/2006/main" xmlns:w14="http://schemas.microsoft.com/office/word/2010/wordml" xmlns:w15="http://schemas.microsoft.com/office/word/2012/wordml" xmlns:w16cex="http://schemas.microsoft.com/office/word/2018/wordml/cex" xmlns:w16cid="http://schemas.microsoft.com/office/word/2016/wordml/cid" xmlns:w16="http://schemas.microsoft.com/office/word/2018/wordml" xmlns:w16du="http://schemas.microsoft.com/office/word/2023/wordml/word16du" xmlns:w16sdtdh="http://schemas.microsoft.com/office/word/2020/wordml/sdtdatahash" xmlns:w16se="http://schemas.microsoft.com/office/word/2015/wordml/symex" xmlns:wpg="http://schemas.microsoft.com/office/word/2010/wordprocessingGroup" xmlns:wpi="http://schemas.microsoft.com/office/word/2010/wordprocessingInk" xmlns:wne="http://schemas.microsoft.com/office/word/2006/wordml" xmlns:wps="http://schemas.microsoft.com/office/word/2010/wordprocessingShape" mc:Ignorable="w14 w15 w16se w16cid w16 w16cex w16sdtdh w16du wp14">
   <w:abstractNum w:abstractNumId="0" w15:restartNumberingAfterBreak="0">
     <w:nsid w:val="2A750459"/>
     <w:multiLevelType w:val="hybridMultilevel"/>
@@ -6086,7 +5936,7 @@
 </file>
 
 <file path=word/styles.xml><?xml version="1.0" encoding="utf-8"?>
-<w:styles xmlns:mc="http://schemas.openxmlformats.org/markup-compatibility/2006" xmlns:r="http://schemas.openxmlformats.org/officeDocument/2006/relationships" xmlns:w="http://schemas.openxmlformats.org/wordprocessingml/2006/main" xmlns:w14="http://schemas.microsoft.com/office/word/2010/wordml" xmlns:w15="http://schemas.microsoft.com/office/word/2012/wordml" xmlns:w16cex="http://schemas.microsoft.com/office/word/2018/wordml/cex" xmlns:w16cid="http://schemas.microsoft.com/office/word/2016/wordml/cid" xmlns:w16="http://schemas.microsoft.com/office/word/2018/wordml" xmlns:w16sdtdh="http://schemas.microsoft.com/office/word/2020/wordml/sdtdatahash" xmlns:w16se="http://schemas.microsoft.com/office/word/2015/wordml/symex" mc:Ignorable="w14 w15 w16se w16cid w16 w16cex w16sdtdh">
+<w:styles xmlns:mc="http://schemas.openxmlformats.org/markup-compatibility/2006" xmlns:r="http://schemas.openxmlformats.org/officeDocument/2006/relationships" xmlns:w="http://schemas.openxmlformats.org/wordprocessingml/2006/main" xmlns:w14="http://schemas.microsoft.com/office/word/2010/wordml" xmlns:w15="http://schemas.microsoft.com/office/word/2012/wordml" xmlns:w16cex="http://schemas.microsoft.com/office/word/2018/wordml/cex" xmlns:w16cid="http://schemas.microsoft.com/office/word/2016/wordml/cid" xmlns:w16="http://schemas.microsoft.com/office/word/2018/wordml" xmlns:w16du="http://schemas.microsoft.com/office/word/2023/wordml/word16du" xmlns:w16sdtdh="http://schemas.microsoft.com/office/word/2020/wordml/sdtdatahash" xmlns:w16se="http://schemas.microsoft.com/office/word/2015/wordml/symex" mc:Ignorable="w14 w15 w16se w16cid w16 w16cex w16sdtdh w16du">
   <w:docDefaults>
     <w:rPrDefault>
       <w:rPr>
@@ -7370,28 +7220,28 @@
 </file>
 
 <file path=customXml/item1.xml><?xml version="1.0" encoding="utf-8"?>
+<b:Sources xmlns:b="http://schemas.openxmlformats.org/officeDocument/2006/bibliography" xmlns="http://schemas.openxmlformats.org/officeDocument/2006/bibliography" SelectedStyle="\APASixthEditionOfficeOnline.xsl" StyleName="APA" Version="6"/>
+</file>
+
+<file path=customXml/item2.xml><?xml version="1.0" encoding="utf-8"?>
 <go:gDocsCustomXmlDataStorage xmlns:go="http://customooxmlschemas.google.com/" xmlns:r="http://schemas.openxmlformats.org/officeDocument/2006/relationships">
   <go:docsCustomData xmlns:go="http://customooxmlschemas.google.com/" roundtripDataSignature="AMtx7mjs4xsXYB8aAtsTP6rd15v9CGKTHg==">AMUW2mVefQbqG5v00xRnSxSpmJ6Fv4CRn0NfKDzOcr/QnUVb9r1gtAEuKkwW6nhCh3HMAUyldAbzySKNEEC6WGRVvvwkHMCkX9YPIcDpEAC0vfXVYVaURJdUEiRHiTHrKZK4IPPMWPnVsmGKUPqydgtDAhWXC8ycpQ==</go:docsCustomData>
 </go:gDocsCustomXmlDataStorage>
 </file>
 
-<file path=customXml/item2.xml><?xml version="1.0" encoding="utf-8"?>
-<b:Sources xmlns:b="http://schemas.openxmlformats.org/officeDocument/2006/bibliography" xmlns="http://schemas.openxmlformats.org/officeDocument/2006/bibliography" SelectedStyle="\APASixthEditionOfficeOnline.xsl" StyleName="APA" Version="6"/>
+<file path=customXml/itemProps1.xml><?xml version="1.0" encoding="utf-8"?>
+<ds:datastoreItem xmlns:ds="http://schemas.openxmlformats.org/officeDocument/2006/customXml" ds:itemID="{1FF85201-6E0C-41C0-95E3-42B3F9C5594F}">
+  <ds:schemaRefs>
+    <ds:schemaRef ds:uri="http://schemas.openxmlformats.org/officeDocument/2006/bibliography"/>
+  </ds:schemaRefs>
+</ds:datastoreItem>
 </file>
 
-<file path=customXml/itemProps1.xml><?xml version="1.0" encoding="utf-8"?>
+<file path=customXml/itemProps2.xml><?xml version="1.0" encoding="utf-8"?>
 <ds:datastoreItem xmlns:ds="http://schemas.openxmlformats.org/officeDocument/2006/customXml" ds:itemID="{11111111-1234-1234-1234-123412341234}">
   <ds:schemaRefs>
     <ds:schemaRef ds:uri="http://customooxmlschemas.google.com/"/>
     <ds:schemaRef ds:uri="http://schemas.openxmlformats.org/officeDocument/2006/relationships"/>
   </ds:schemaRefs>
 </ds:datastoreItem>
-</file>
-
-<file path=customXml/itemProps2.xml><?xml version="1.0" encoding="utf-8"?>
-<ds:datastoreItem xmlns:ds="http://schemas.openxmlformats.org/officeDocument/2006/customXml" ds:itemID="{1FF85201-6E0C-41C0-95E3-42B3F9C5594F}">
-  <ds:schemaRefs>
-    <ds:schemaRef ds:uri="http://schemas.openxmlformats.org/officeDocument/2006/bibliography"/>
-  </ds:schemaRefs>
-</ds:datastoreItem>
 </file>
</xml_diff>